<commit_message>
[docs] "Registro de decisiones" fixed
</commit_message>
<xml_diff>
--- a/docs/Sprints/Sprint_1/REGISTRO DE DECISIONES (W1).docx
+++ b/docs/Sprints/Sprint_1/REGISTRO DE DECISIONES (W1).docx
@@ -514,7 +514,7 @@
                 <w:szCs w:val="20"/>
                 <w:rtl w:val="0"/>
               </w:rPr>
-              <w:t xml:space="preserve">A solicitud del cliente y el patrocinador, se ha decidido utilizar la tecnología Django para el desarrollo del proyecto.</w:t>
+              <w:t xml:space="preserve">Se ha elegido la tecnología SQLite para la implementación de la base de datos en este proyecto.</w:t>
             </w:r>
           </w:p>
         </w:tc>
@@ -617,7 +617,7 @@
                 <w:szCs w:val="20"/>
                 <w:rtl w:val="0"/>
               </w:rPr>
-              <w:t xml:space="preserve">Se ha elegido la tecnología SQLite para la implementación de la base de datos en este proyecto.</w:t>
+              <w:t xml:space="preserve">Se ha decidido reutilizar un proyecto Django previamente desarrollado durante un curso por el equipo, como base para la creación de la plataforma de reservas de pisos.</w:t>
             </w:r>
           </w:p>
         </w:tc>
@@ -720,7 +720,7 @@
                 <w:szCs w:val="20"/>
                 <w:rtl w:val="0"/>
               </w:rPr>
-              <w:t xml:space="preserve">Se ha decidido reutilizar un proyecto Django previamente desarrollado durante un curso por el equipo, como base para la creación de la plataforma de reservas de pisos.</w:t>
+              <w:t xml:space="preserve">Se ha acordado que todos los miembros del equipo utilizarán Visual Studio Code como entorno de desarrollo integrado (IDE) para evitar posibles incompatibilidades derivadas del uso de editores distintos</w:t>
             </w:r>
           </w:p>
         </w:tc>
@@ -823,7 +823,7 @@
                 <w:szCs w:val="20"/>
                 <w:rtl w:val="0"/>
               </w:rPr>
-              <w:t xml:space="preserve">Se ha acordado que todos los miembros del equipo utilizarán Visual Studio Code como entorno de desarrollo integrado (IDE) para evitar posibles incompatibilidades derivadas del uso de editores distintos</w:t>
+              <w:t xml:space="preserve">Se ha decidido utilizar GitHub como plataforma para el control de versiones y la colaboración en el desarrollo del proyecto.</w:t>
             </w:r>
           </w:p>
         </w:tc>
@@ -926,7 +926,7 @@
                 <w:szCs w:val="20"/>
                 <w:rtl w:val="0"/>
               </w:rPr>
-              <w:t xml:space="preserve">Se ha decidido utilizar GitHub como plataforma para el control de versiones y la colaboración en el desarrollo del proyecto.</w:t>
+              <w:t xml:space="preserve">Se ha decidido utilizar Clockify para el seguimiento del tiempo empleado por cada miembro en sus tareas, con el fin de optimizar la gestión del tiempo y evaluar la eficiencia del equipo.</w:t>
             </w:r>
           </w:p>
         </w:tc>
@@ -970,312 +970,6 @@
               <w:rPr>
                 <w:b w:val="1"/>
                 <w:color w:val="4a86e8"/>
-                <w:sz w:val="20"/>
-                <w:szCs w:val="20"/>
-                <w:rtl w:val="0"/>
-              </w:rPr>
-              <w:t xml:space="preserve">06/11/2024</w:t>
-            </w:r>
-          </w:p>
-        </w:tc>
-      </w:tr>
-      <w:tr>
-        <w:trPr>
-          <w:cantSplit w:val="0"/>
-          <w:tblHeader w:val="0"/>
-        </w:trPr>
-        <w:tc>
-          <w:tcPr/>
-          <w:p>
-            <w:pPr>
-              <w:spacing w:before="120" w:lineRule="auto"/>
-              <w:jc w:val="center"/>
-              <w:rPr>
-                <w:b w:val="1"/>
-                <w:color w:val="4a86e8"/>
-                <w:sz w:val="20"/>
-                <w:szCs w:val="20"/>
-              </w:rPr>
-            </w:pPr>
-            <w:r>
-              <w:rPr>
-                <w:b w:val="1"/>
-                <w:color w:val="4a86e8"/>
-                <w:sz w:val="20"/>
-                <w:szCs w:val="20"/>
-                <w:rtl w:val="0"/>
-              </w:rPr>
-              <w:t xml:space="preserve">D6</w:t>
-            </w:r>
-          </w:p>
-        </w:tc>
-        <w:tc>
-          <w:tcPr/>
-          <w:p>
-            <w:pPr>
-              <w:spacing w:before="120" w:lineRule="auto"/>
-              <w:rPr>
-                <w:b w:val="1"/>
-                <w:color w:val="4a86e8"/>
-                <w:sz w:val="20"/>
-                <w:szCs w:val="20"/>
-              </w:rPr>
-            </w:pPr>
-            <w:r>
-              <w:rPr>
-                <w:b w:val="1"/>
-                <w:color w:val="4a86e8"/>
-                <w:sz w:val="20"/>
-                <w:szCs w:val="20"/>
-                <w:rtl w:val="0"/>
-              </w:rPr>
-              <w:t xml:space="preserve">Se ha acordado usar la metodología Scrum para la gestión ágil del proyecto, con 3 sprints de una semana </w:t>
-            </w:r>
-          </w:p>
-        </w:tc>
-        <w:tc>
-          <w:tcPr/>
-          <w:p>
-            <w:pPr>
-              <w:spacing w:before="120" w:lineRule="auto"/>
-              <w:rPr>
-                <w:b w:val="1"/>
-                <w:color w:val="4a86e8"/>
-                <w:sz w:val="20"/>
-                <w:szCs w:val="20"/>
-              </w:rPr>
-            </w:pPr>
-            <w:r>
-              <w:rPr>
-                <w:b w:val="1"/>
-                <w:color w:val="4a86e8"/>
-                <w:sz w:val="20"/>
-                <w:szCs w:val="20"/>
-                <w:rtl w:val="0"/>
-              </w:rPr>
-              <w:t xml:space="preserve">Equipo de desarrollo, director del proyecto</w:t>
-            </w:r>
-          </w:p>
-        </w:tc>
-        <w:tc>
-          <w:tcPr/>
-          <w:p>
-            <w:pPr>
-              <w:spacing w:before="120" w:lineRule="auto"/>
-              <w:rPr>
-                <w:b w:val="1"/>
-                <w:color w:val="4a86e8"/>
-                <w:sz w:val="20"/>
-                <w:szCs w:val="20"/>
-              </w:rPr>
-            </w:pPr>
-            <w:r>
-              <w:rPr>
-                <w:b w:val="1"/>
-                <w:color w:val="4a86e8"/>
-                <w:sz w:val="20"/>
-                <w:szCs w:val="20"/>
-                <w:rtl w:val="0"/>
-              </w:rPr>
-              <w:t xml:space="preserve">06/11/2024</w:t>
-            </w:r>
-          </w:p>
-        </w:tc>
-      </w:tr>
-      <w:tr>
-        <w:trPr>
-          <w:cantSplit w:val="0"/>
-          <w:tblHeader w:val="0"/>
-        </w:trPr>
-        <w:tc>
-          <w:tcPr/>
-          <w:p>
-            <w:pPr>
-              <w:spacing w:before="120" w:lineRule="auto"/>
-              <w:jc w:val="center"/>
-              <w:rPr>
-                <w:b w:val="1"/>
-                <w:color w:val="4a86e8"/>
-                <w:sz w:val="20"/>
-                <w:szCs w:val="20"/>
-              </w:rPr>
-            </w:pPr>
-            <w:r>
-              <w:rPr>
-                <w:b w:val="1"/>
-                <w:color w:val="4a86e8"/>
-                <w:sz w:val="20"/>
-                <w:szCs w:val="20"/>
-                <w:rtl w:val="0"/>
-              </w:rPr>
-              <w:t xml:space="preserve">D7</w:t>
-            </w:r>
-          </w:p>
-        </w:tc>
-        <w:tc>
-          <w:tcPr/>
-          <w:p>
-            <w:pPr>
-              <w:spacing w:before="120" w:lineRule="auto"/>
-              <w:rPr>
-                <w:b w:val="1"/>
-                <w:color w:val="4a86e8"/>
-                <w:sz w:val="20"/>
-                <w:szCs w:val="20"/>
-              </w:rPr>
-            </w:pPr>
-            <w:r>
-              <w:rPr>
-                <w:b w:val="1"/>
-                <w:color w:val="4a86e8"/>
-                <w:sz w:val="20"/>
-                <w:szCs w:val="20"/>
-                <w:rtl w:val="0"/>
-              </w:rPr>
-              <w:t xml:space="preserve">Se ha determinado que las reuniones de retrospectiva se llevarán a cabo al finalizar cada sprint, con el fin de identificar áreas de mejora y optimizar el rendimiento del equipo.</w:t>
-              <w:tab/>
-            </w:r>
-          </w:p>
-        </w:tc>
-        <w:tc>
-          <w:tcPr/>
-          <w:p>
-            <w:pPr>
-              <w:spacing w:before="120" w:lineRule="auto"/>
-              <w:rPr>
-                <w:b w:val="1"/>
-                <w:color w:val="4a86e8"/>
-                <w:sz w:val="20"/>
-                <w:szCs w:val="20"/>
-              </w:rPr>
-            </w:pPr>
-            <w:r>
-              <w:rPr>
-                <w:b w:val="1"/>
-                <w:color w:val="4a86e8"/>
-                <w:sz w:val="20"/>
-                <w:szCs w:val="20"/>
-                <w:rtl w:val="0"/>
-              </w:rPr>
-              <w:t xml:space="preserve">Equipo de desarrollo, director del proyecto</w:t>
-            </w:r>
-          </w:p>
-        </w:tc>
-        <w:tc>
-          <w:tcPr/>
-          <w:p>
-            <w:pPr>
-              <w:spacing w:before="120" w:lineRule="auto"/>
-              <w:rPr>
-                <w:b w:val="1"/>
-                <w:sz w:val="20"/>
-                <w:szCs w:val="20"/>
-              </w:rPr>
-            </w:pPr>
-            <w:r>
-              <w:rPr>
-                <w:b w:val="1"/>
-                <w:sz w:val="20"/>
-                <w:szCs w:val="20"/>
-                <w:rtl w:val="0"/>
-              </w:rPr>
-              <w:t xml:space="preserve">06/11/2024</w:t>
-            </w:r>
-          </w:p>
-        </w:tc>
-      </w:tr>
-      <w:tr>
-        <w:trPr>
-          <w:cantSplit w:val="0"/>
-          <w:tblHeader w:val="0"/>
-        </w:trPr>
-        <w:tc>
-          <w:tcPr/>
-          <w:p>
-            <w:pPr>
-              <w:spacing w:before="120" w:lineRule="auto"/>
-              <w:jc w:val="center"/>
-              <w:rPr>
-                <w:b w:val="1"/>
-                <w:color w:val="4a86e8"/>
-                <w:sz w:val="20"/>
-                <w:szCs w:val="20"/>
-              </w:rPr>
-            </w:pPr>
-            <w:r>
-              <w:rPr>
-                <w:b w:val="1"/>
-                <w:color w:val="4a86e8"/>
-                <w:sz w:val="20"/>
-                <w:szCs w:val="20"/>
-                <w:rtl w:val="0"/>
-              </w:rPr>
-              <w:t xml:space="preserve">D8</w:t>
-            </w:r>
-          </w:p>
-        </w:tc>
-        <w:tc>
-          <w:tcPr/>
-          <w:p>
-            <w:pPr>
-              <w:spacing w:before="120" w:lineRule="auto"/>
-              <w:rPr>
-                <w:b w:val="1"/>
-                <w:color w:val="4a86e8"/>
-                <w:sz w:val="20"/>
-                <w:szCs w:val="20"/>
-              </w:rPr>
-            </w:pPr>
-            <w:r>
-              <w:rPr>
-                <w:b w:val="1"/>
-                <w:color w:val="4a86e8"/>
-                <w:sz w:val="20"/>
-                <w:szCs w:val="20"/>
-                <w:rtl w:val="0"/>
-              </w:rPr>
-              <w:t xml:space="preserve">Se ha decidido utilizar Clockify para el seguimiento del tiempo empleado por cada miembro en sus tareas, con el fin de optimizar la gestión del tiempo y evaluar la eficiencia del equipo.</w:t>
-            </w:r>
-          </w:p>
-        </w:tc>
-        <w:tc>
-          <w:tcPr/>
-          <w:p>
-            <w:pPr>
-              <w:spacing w:before="120" w:lineRule="auto"/>
-              <w:rPr>
-                <w:b w:val="1"/>
-                <w:color w:val="4a86e8"/>
-                <w:sz w:val="20"/>
-                <w:szCs w:val="20"/>
-              </w:rPr>
-            </w:pPr>
-            <w:r>
-              <w:rPr>
-                <w:b w:val="1"/>
-                <w:color w:val="4a86e8"/>
-                <w:sz w:val="20"/>
-                <w:szCs w:val="20"/>
-                <w:rtl w:val="0"/>
-              </w:rPr>
-              <w:t xml:space="preserve">Equipo de desarrollo, director del proyecto</w:t>
-            </w:r>
-          </w:p>
-        </w:tc>
-        <w:tc>
-          <w:tcPr/>
-          <w:p>
-            <w:pPr>
-              <w:spacing w:before="120" w:lineRule="auto"/>
-              <w:rPr>
-                <w:b w:val="1"/>
-                <w:sz w:val="20"/>
-                <w:szCs w:val="20"/>
-              </w:rPr>
-            </w:pPr>
-            <w:r>
-              <w:rPr>
-                <w:b w:val="1"/>
                 <w:sz w:val="20"/>
                 <w:szCs w:val="20"/>
                 <w:rtl w:val="0"/>

</xml_diff>